<commit_message>
remove specific exchange on smartnode page
</commit_message>
<xml_diff>
--- a/smartcash.cc/SMARTCARD.docx
+++ b/smartcash.cc/SMARTCARD.docx
@@ -1,6 +1,6 @@
 
 <file path=word/document.xml><?xml version="1.0" encoding="utf-8"?>
-<w:document xmlns:wpc="http://schemas.microsoft.com/office/word/2010/wordprocessingCanvas" xmlns:mc="http://schemas.openxmlformats.org/markup-compatibility/2006" xmlns:o="urn:schemas-microsoft-com:office:office" xmlns:r="http://schemas.openxmlformats.org/officeDocument/2006/relationships" xmlns:m="http://schemas.openxmlformats.org/officeDocument/2006/math" xmlns:v="urn:schemas-microsoft-com:vml" xmlns:wp14="http://schemas.microsoft.com/office/word/2010/wordprocessingDrawing" xmlns:wp="http://schemas.openxmlformats.org/drawingml/2006/wordprocessingDrawing" xmlns:w10="urn:schemas-microsoft-com:office:word" xmlns:w="http://schemas.openxmlformats.org/wordprocessingml/2006/main" xmlns:w14="http://schemas.microsoft.com/office/word/2010/wordml" xmlns:w15="http://schemas.microsoft.com/office/word/2012/wordml" xmlns:wpg="http://schemas.microsoft.com/office/word/2010/wordprocessingGroup" xmlns:wpi="http://schemas.microsoft.com/office/word/2010/wordprocessingInk" xmlns:wne="http://schemas.microsoft.com/office/word/2006/wordml" xmlns:wps="http://schemas.microsoft.com/office/word/2010/wordprocessingShape" mc:Ignorable="w14 w15 wp14">
+<w:document xmlns:wpc="http://schemas.microsoft.com/office/word/2010/wordprocessingCanvas" xmlns:cx="http://schemas.microsoft.com/office/drawing/2014/chartex" xmlns:cx1="http://schemas.microsoft.com/office/drawing/2015/9/8/chartex" xmlns:cx2="http://schemas.microsoft.com/office/drawing/2015/10/21/chartex" xmlns:cx3="http://schemas.microsoft.com/office/drawing/2016/5/9/chartex" xmlns:cx4="http://schemas.microsoft.com/office/drawing/2016/5/10/chartex" xmlns:cx5="http://schemas.microsoft.com/office/drawing/2016/5/11/chartex" xmlns:cx6="http://schemas.microsoft.com/office/drawing/2016/5/12/chartex" xmlns:cx7="http://schemas.microsoft.com/office/drawing/2016/5/13/chartex" xmlns:cx8="http://schemas.microsoft.com/office/drawing/2016/5/14/chartex" xmlns:mc="http://schemas.openxmlformats.org/markup-compatibility/2006" xmlns:aink="http://schemas.microsoft.com/office/drawing/2016/ink" xmlns:am3d="http://schemas.microsoft.com/office/drawing/2017/model3d" xmlns:o="urn:schemas-microsoft-com:office:office" xmlns:r="http://schemas.openxmlformats.org/officeDocument/2006/relationships" xmlns:m="http://schemas.openxmlformats.org/officeDocument/2006/math" xmlns:v="urn:schemas-microsoft-com:vml" xmlns:wp14="http://schemas.microsoft.com/office/word/2010/wordprocessingDrawing" xmlns:wp="http://schemas.openxmlformats.org/drawingml/2006/wordprocessingDrawing" xmlns:w10="urn:schemas-microsoft-com:office:word" xmlns:w="http://schemas.openxmlformats.org/wordprocessingml/2006/main" xmlns:w14="http://schemas.microsoft.com/office/word/2010/wordml" xmlns:w15="http://schemas.microsoft.com/office/word/2012/wordml" xmlns:w16cid="http://schemas.microsoft.com/office/word/2016/wordml/cid" xmlns:w16se="http://schemas.microsoft.com/office/word/2015/wordml/symex" xmlns:wpg="http://schemas.microsoft.com/office/word/2010/wordprocessingGroup" xmlns:wpi="http://schemas.microsoft.com/office/word/2010/wordprocessingInk" xmlns:wne="http://schemas.microsoft.com/office/word/2006/wordml" xmlns:wps="http://schemas.microsoft.com/office/word/2010/wordprocessingShape" mc:Ignorable="w14 w15 w16se w16cid wp14">
   <w:body>
     <w:p>
       <w:pPr>
@@ -148,6 +148,7 @@
         <w:t> emerged offering to solve many of the problems facing traditional systems. </w:t>
       </w:r>
       <w:proofErr w:type="spellStart"/>
+      <w:proofErr w:type="gramStart"/>
       <w:r>
         <w:rPr>
           <w:rFonts w:ascii="Tahoma" w:eastAsia="Times New Roman" w:hAnsi="Tahoma" w:cs="Tahoma"/>
@@ -157,7 +158,6 @@
         <w:t>SmartCard</w:t>
       </w:r>
       <w:proofErr w:type="spellEnd"/>
-      <w:proofErr w:type="gramStart"/>
       <w:r>
         <w:rPr>
           <w:rFonts w:ascii="Tahoma" w:eastAsia="Times New Roman" w:hAnsi="Tahoma" w:cs="Tahoma"/>
@@ -173,25 +173,7 @@
           <w:sz w:val="28"/>
           <w:szCs w:val="28"/>
         </w:rPr>
-        <w:t xml:space="preserve"> </w:t>
-      </w:r>
-      <w:proofErr w:type="spellStart"/>
-      <w:r>
-        <w:rPr>
-          <w:rFonts w:ascii="Tahoma" w:eastAsia="Times New Roman" w:hAnsi="Tahoma" w:cs="Tahoma"/>
-          <w:sz w:val="28"/>
-          <w:szCs w:val="28"/>
-        </w:rPr>
-        <w:t>blockchain</w:t>
-      </w:r>
-      <w:proofErr w:type="spellEnd"/>
-      <w:r>
-        <w:rPr>
-          <w:rFonts w:ascii="Tahoma" w:eastAsia="Times New Roman" w:hAnsi="Tahoma" w:cs="Tahoma"/>
-          <w:sz w:val="28"/>
-          <w:szCs w:val="28"/>
-        </w:rPr>
-        <w:t>-based solution that aims to improve on the digital payment card model. Our main goals are to streamline crypto transactions and make them practical for use in real-life payment scenarios. At the same time, we aim to drastically reduce fees and confirmation time frames over those found in current solutions.</w:t>
+        <w:t xml:space="preserve"> blockchain-based solution that aims to improve on the digital payment card model. Our main goals are to streamline crypto transactions and make them practical for use in real-life payment scenarios. At the same time, we aim to drastically reduce fees and confirmation time frames over those found in current solutions.</w:t>
       </w:r>
     </w:p>
     <w:p>
@@ -374,25 +356,7 @@
           <w:sz w:val="28"/>
           <w:szCs w:val="28"/>
         </w:rPr>
-        <w:t xml:space="preserve"> </w:t>
-      </w:r>
-      <w:proofErr w:type="spellStart"/>
-      <w:r>
-        <w:rPr>
-          <w:rFonts w:ascii="Tahoma" w:eastAsia="Times New Roman" w:hAnsi="Tahoma" w:cs="Tahoma"/>
-          <w:sz w:val="28"/>
-          <w:szCs w:val="28"/>
-        </w:rPr>
-        <w:t>blockchain</w:t>
-      </w:r>
-      <w:proofErr w:type="spellEnd"/>
-      <w:r>
-        <w:rPr>
-          <w:rFonts w:ascii="Tahoma" w:eastAsia="Times New Roman" w:hAnsi="Tahoma" w:cs="Tahoma"/>
-          <w:sz w:val="28"/>
-          <w:szCs w:val="28"/>
-        </w:rPr>
-        <w:t xml:space="preserve"> to easily initiate and verify transactions of any size and frequency. As with many other cryptocurrencies, the fees are right around 0%; it costs just fractions of a cent to process a transaction, regardless of the amount. The payments will be instantly confirmed at the time of purchase, meaning there is no delay between authorization of the payment and the transfer of the actual funds.</w:t>
+        <w:t xml:space="preserve"> blockchain to easily initiate and verify transactions of any size and frequency. As with many other cryptocurrencies, the fees are right around 0%; it costs just fractions of a cent to process a transaction, regardless of the amount. The payments will be instantly confirmed at the time of purchase, meaning there is no delay between authorization of the payment and the transfer of the actual funds.</w:t>
       </w:r>
     </w:p>
     <w:p>
@@ -664,43 +628,7 @@
           <w:sz w:val="28"/>
           <w:szCs w:val="28"/>
         </w:rPr>
-        <w:t xml:space="preserve">. The merchant uses the app to scan the code and requests the buyer to enter a confirmation pin. After entering it on the merchant’s smartphone, the app connects to the </w:t>
-      </w:r>
-      <w:proofErr w:type="spellStart"/>
-      <w:r>
-        <w:rPr>
-          <w:rFonts w:ascii="Tahoma" w:eastAsia="Times New Roman" w:hAnsi="Tahoma" w:cs="Tahoma"/>
-          <w:sz w:val="28"/>
-          <w:szCs w:val="28"/>
-        </w:rPr>
-        <w:t>blockchain</w:t>
-      </w:r>
-      <w:proofErr w:type="spellEnd"/>
-      <w:r>
-        <w:rPr>
-          <w:rFonts w:ascii="Tahoma" w:eastAsia="Times New Roman" w:hAnsi="Tahoma" w:cs="Tahoma"/>
-          <w:sz w:val="28"/>
-          <w:szCs w:val="28"/>
-        </w:rPr>
-        <w:t xml:space="preserve"> to submit the transaction. If the code and pin match, and there are enough funds in the card address, the transaction is instantly verified and recorded on the </w:t>
-      </w:r>
-      <w:proofErr w:type="spellStart"/>
-      <w:r>
-        <w:rPr>
-          <w:rFonts w:ascii="Tahoma" w:eastAsia="Times New Roman" w:hAnsi="Tahoma" w:cs="Tahoma"/>
-          <w:sz w:val="28"/>
-          <w:szCs w:val="28"/>
-        </w:rPr>
-        <w:t>blockchain</w:t>
-      </w:r>
-      <w:proofErr w:type="spellEnd"/>
-      <w:r>
-        <w:rPr>
-          <w:rFonts w:ascii="Tahoma" w:eastAsia="Times New Roman" w:hAnsi="Tahoma" w:cs="Tahoma"/>
-          <w:sz w:val="28"/>
-          <w:szCs w:val="28"/>
-        </w:rPr>
-        <w:t>. The process of scanning a card and entering a pin to confirm is already well familiar to current debit card users, and so it would be easy for everyone to get used to.</w:t>
+        <w:t>. The merchant uses the app to scan the code and requests the buyer to enter a confirmation pin. After entering it on the merchant’s smartphone, the app connects to the blockchain to submit the transaction. If the code and pin match, and there are enough funds in the card address, the transaction is instantly verified and recorded on the blockchain. The process of scanning a card and entering a pin to confirm is already well familiar to current debit card users, and so it would be easy for everyone to get used to.</w:t>
       </w:r>
     </w:p>
     <w:p>
@@ -819,25 +747,7 @@
           <w:sz w:val="28"/>
           <w:szCs w:val="28"/>
         </w:rPr>
-        <w:t xml:space="preserve"> </w:t>
-      </w:r>
-      <w:proofErr w:type="spellStart"/>
-      <w:r>
-        <w:rPr>
-          <w:rFonts w:ascii="Tahoma" w:eastAsia="Times New Roman" w:hAnsi="Tahoma" w:cs="Tahoma"/>
-          <w:sz w:val="28"/>
-          <w:szCs w:val="28"/>
-        </w:rPr>
-        <w:t>blockchain</w:t>
-      </w:r>
-      <w:proofErr w:type="spellEnd"/>
-      <w:r>
-        <w:rPr>
-          <w:rFonts w:ascii="Tahoma" w:eastAsia="Times New Roman" w:hAnsi="Tahoma" w:cs="Tahoma"/>
-          <w:sz w:val="28"/>
-          <w:szCs w:val="28"/>
-        </w:rPr>
-        <w:t xml:space="preserve"> instead and is thus accessible to anyone who wishes to use it.</w:t>
+        <w:t xml:space="preserve"> blockchain instead and is thus accessible to anyone who wishes to use it.</w:t>
       </w:r>
     </w:p>
     <w:p>
@@ -996,25 +906,7 @@
           <w:sz w:val="28"/>
           <w:szCs w:val="28"/>
         </w:rPr>
-        <w:t xml:space="preserve">0% transaction fees with </w:t>
-      </w:r>
-      <w:proofErr w:type="spellStart"/>
-      <w:r>
-        <w:rPr>
-          <w:rFonts w:ascii="Tahoma" w:eastAsia="Times New Roman" w:hAnsi="Tahoma" w:cs="Tahoma"/>
-          <w:sz w:val="28"/>
-          <w:szCs w:val="28"/>
-        </w:rPr>
-        <w:t>blockchain</w:t>
-      </w:r>
-      <w:proofErr w:type="spellEnd"/>
-      <w:r>
-        <w:rPr>
-          <w:rFonts w:ascii="Tahoma" w:eastAsia="Times New Roman" w:hAnsi="Tahoma" w:cs="Tahoma"/>
-          <w:sz w:val="28"/>
-          <w:szCs w:val="28"/>
-        </w:rPr>
-        <w:t xml:space="preserve"> fee of less than 1/10 of a cent.</w:t>
+        <w:t>0% transaction fees with blockchain fee of less than 1/10 of a cent.</w:t>
       </w:r>
     </w:p>
     <w:p>
@@ -1209,141 +1101,387 @@
           <w:szCs w:val="28"/>
         </w:rPr>
       </w:pPr>
+    </w:p>
+    <w:p>
+      <w:pPr>
+        <w:shd w:val="clear" w:color="auto" w:fill="FFFFFF"/>
+        <w:spacing w:before="105" w:after="120" w:line="264" w:lineRule="atLeast"/>
+        <w:textAlignment w:val="baseline"/>
+        <w:outlineLvl w:val="2"/>
+        <w:rPr>
+          <w:rFonts w:ascii="Tahoma" w:eastAsia="Times New Roman" w:hAnsi="Tahoma" w:cs="Tahoma"/>
+          <w:sz w:val="28"/>
+          <w:szCs w:val="28"/>
+        </w:rPr>
+      </w:pPr>
+      <w:r>
+        <w:rPr>
+          <w:rFonts w:ascii="Tahoma" w:eastAsia="Times New Roman" w:hAnsi="Tahoma" w:cs="Tahoma"/>
+          <w:sz w:val="28"/>
+          <w:szCs w:val="28"/>
+        </w:rPr>
+        <w:t>SPEED</w:t>
+      </w:r>
+    </w:p>
+    <w:p>
+      <w:pPr>
+        <w:shd w:val="clear" w:color="auto" w:fill="FFFFFF"/>
+        <w:spacing w:after="0" w:line="240" w:lineRule="auto"/>
+        <w:textAlignment w:val="baseline"/>
+        <w:rPr>
+          <w:rFonts w:ascii="Tahoma" w:eastAsia="Times New Roman" w:hAnsi="Tahoma" w:cs="Tahoma"/>
+          <w:sz w:val="28"/>
+          <w:szCs w:val="28"/>
+        </w:rPr>
+      </w:pPr>
+      <w:r>
+        <w:rPr>
+          <w:rFonts w:ascii="Tahoma" w:eastAsia="Times New Roman" w:hAnsi="Tahoma" w:cs="Tahoma"/>
+          <w:sz w:val="28"/>
+          <w:szCs w:val="28"/>
+        </w:rPr>
+        <w:t>Confirmation speed measured in fractions of a second</w:t>
+      </w:r>
+    </w:p>
+    <w:p>
+      <w:pPr>
+        <w:pStyle w:val="Heading2"/>
+        <w:shd w:val="clear" w:color="auto" w:fill="FFFFFF"/>
+        <w:spacing w:before="0" w:beforeAutospacing="0" w:after="150" w:afterAutospacing="0" w:line="264" w:lineRule="atLeast"/>
+        <w:jc w:val="center"/>
+        <w:textAlignment w:val="baseline"/>
+        <w:rPr>
+          <w:rFonts w:ascii="exo" w:hAnsi="exo" w:cs="open sans"/>
+          <w:caps/>
+          <w:color w:val="343434"/>
+          <w:spacing w:val="15"/>
+          <w:sz w:val="42"/>
+          <w:szCs w:val="42"/>
+        </w:rPr>
+      </w:pPr>
+      <w:r>
+        <w:rPr>
+          <w:rFonts w:ascii="exo" w:hAnsi="exo" w:cs="open sans"/>
+          <w:caps/>
+          <w:color w:val="343434"/>
+          <w:spacing w:val="15"/>
+          <w:sz w:val="42"/>
+          <w:szCs w:val="42"/>
+        </w:rPr>
+        <w:t>THE SMARTCARD INTRODUCTION</w:t>
+      </w:r>
+    </w:p>
+    <w:p>
+      <w:pPr>
+        <w:pStyle w:val="Heading2"/>
+        <w:shd w:val="clear" w:color="auto" w:fill="FFFFFF"/>
+        <w:spacing w:before="0" w:beforeAutospacing="0" w:after="150" w:afterAutospacing="0" w:line="264" w:lineRule="atLeast"/>
+        <w:jc w:val="center"/>
+        <w:textAlignment w:val="baseline"/>
+        <w:rPr>
+          <w:rFonts w:ascii="exo" w:hAnsi="exo"/>
+          <w:caps/>
+          <w:color w:val="343434"/>
+          <w:spacing w:val="15"/>
+          <w:sz w:val="42"/>
+          <w:szCs w:val="42"/>
+        </w:rPr>
+      </w:pPr>
+      <w:r>
+        <w:rPr>
+          <w:rFonts w:ascii="exo" w:hAnsi="exo"/>
+          <w:caps/>
+          <w:color w:val="343434"/>
+          <w:spacing w:val="15"/>
+          <w:sz w:val="42"/>
+          <w:szCs w:val="42"/>
+        </w:rPr>
+        <w:t>SMARTCASH FOR BUSINESS</w:t>
+      </w:r>
+    </w:p>
+    <w:p>
+      <w:pPr>
+        <w:pStyle w:val="Heading2"/>
+        <w:shd w:val="clear" w:color="auto" w:fill="FFFFFF"/>
+        <w:spacing w:before="0" w:beforeAutospacing="0" w:after="150" w:afterAutospacing="0" w:line="264" w:lineRule="atLeast"/>
+        <w:jc w:val="center"/>
+        <w:textAlignment w:val="baseline"/>
+        <w:rPr>
+          <w:rFonts w:ascii="exo" w:hAnsi="exo" w:cs="open sans"/>
+          <w:caps/>
+          <w:color w:val="343434"/>
+          <w:spacing w:val="15"/>
+          <w:sz w:val="42"/>
+          <w:szCs w:val="42"/>
+        </w:rPr>
+      </w:pPr>
+    </w:p>
+    <w:p>
+      <w:pPr>
+        <w:pStyle w:val="Heading1"/>
+        <w:shd w:val="clear" w:color="auto" w:fill="FFFFFF"/>
+        <w:spacing w:before="0" w:beforeAutospacing="0" w:after="210" w:afterAutospacing="0" w:line="264" w:lineRule="atLeast"/>
+        <w:jc w:val="center"/>
+        <w:textAlignment w:val="baseline"/>
+        <w:rPr>
+          <w:rFonts w:ascii="exo" w:hAnsi="exo"/>
+          <w:caps/>
+          <w:color w:val="343434"/>
+          <w:spacing w:val="15"/>
+          <w:sz w:val="51"/>
+          <w:szCs w:val="51"/>
+        </w:rPr>
+      </w:pPr>
+      <w:r>
+        <w:rPr>
+          <w:rFonts w:ascii="exo" w:hAnsi="exo"/>
+          <w:caps/>
+          <w:color w:val="343434"/>
+          <w:spacing w:val="15"/>
+          <w:sz w:val="51"/>
+          <w:szCs w:val="51"/>
+        </w:rPr>
+        <w:t>SMARTCARD TUTORIAL VIDEOS</w:t>
+      </w:r>
+    </w:p>
+    <w:p>
+      <w:pPr>
+        <w:pStyle w:val="Heading1"/>
+        <w:shd w:val="clear" w:color="auto" w:fill="FFFFFF"/>
+        <w:spacing w:before="0" w:beforeAutospacing="0" w:after="210" w:afterAutospacing="0" w:line="264" w:lineRule="atLeast"/>
+        <w:textAlignment w:val="baseline"/>
+        <w:rPr>
+          <w:rFonts w:ascii="exo" w:hAnsi="exo"/>
+          <w:caps/>
+          <w:color w:val="343434"/>
+          <w:spacing w:val="15"/>
+          <w:sz w:val="51"/>
+          <w:szCs w:val="51"/>
+        </w:rPr>
+      </w:pPr>
+      <w:r>
+        <w:rPr>
+          <w:rFonts w:ascii="exo" w:hAnsi="exo"/>
+          <w:caps/>
+          <w:color w:val="343434"/>
+          <w:spacing w:val="15"/>
+          <w:sz w:val="51"/>
+          <w:szCs w:val="51"/>
+        </w:rPr>
+        <w:t>DOWNLOAD SMARTPAY APP</w:t>
+      </w:r>
+    </w:p>
+    <w:p>
+      <w:pPr>
+        <w:pStyle w:val="NormalWeb"/>
+        <w:shd w:val="clear" w:color="auto" w:fill="FFFFFF"/>
+        <w:spacing w:before="204" w:beforeAutospacing="0" w:after="204" w:afterAutospacing="0"/>
+        <w:textAlignment w:val="baseline"/>
+        <w:rPr>
+          <w:rFonts w:ascii="open sans" w:hAnsi="open sans" w:cs="open sans"/>
+          <w:color w:val="252525"/>
+          <w:sz w:val="21"/>
+          <w:szCs w:val="21"/>
+        </w:rPr>
+      </w:pPr>
+      <w:r>
+        <w:rPr>
+          <w:rFonts w:ascii="open sans" w:hAnsi="open sans" w:cs="open sans"/>
+          <w:color w:val="252525"/>
+          <w:sz w:val="21"/>
+          <w:szCs w:val="21"/>
+        </w:rPr>
+        <w:t xml:space="preserve">Accept </w:t>
+      </w:r>
+      <w:proofErr w:type="spellStart"/>
+      <w:r>
+        <w:rPr>
+          <w:rFonts w:ascii="open sans" w:hAnsi="open sans" w:cs="open sans"/>
+          <w:color w:val="252525"/>
+          <w:sz w:val="21"/>
+          <w:szCs w:val="21"/>
+        </w:rPr>
+        <w:t>SmartCash</w:t>
+      </w:r>
+      <w:proofErr w:type="spellEnd"/>
+      <w:r>
+        <w:rPr>
+          <w:rFonts w:ascii="open sans" w:hAnsi="open sans" w:cs="open sans"/>
+          <w:color w:val="252525"/>
+          <w:sz w:val="21"/>
+          <w:szCs w:val="21"/>
+        </w:rPr>
+        <w:t xml:space="preserve"> as a payment option in your business with zero fees using a simple </w:t>
+      </w:r>
+      <w:proofErr w:type="spellStart"/>
+      <w:r>
+        <w:rPr>
+          <w:rFonts w:ascii="open sans" w:hAnsi="open sans" w:cs="open sans"/>
+          <w:color w:val="252525"/>
+          <w:sz w:val="21"/>
+          <w:szCs w:val="21"/>
+        </w:rPr>
+        <w:t>SmartPay</w:t>
+      </w:r>
+      <w:proofErr w:type="spellEnd"/>
+      <w:r>
+        <w:rPr>
+          <w:rFonts w:ascii="open sans" w:hAnsi="open sans" w:cs="open sans"/>
+          <w:color w:val="252525"/>
+          <w:sz w:val="21"/>
+          <w:szCs w:val="21"/>
+        </w:rPr>
+        <w:t xml:space="preserve"> app. The </w:t>
+      </w:r>
+      <w:proofErr w:type="spellStart"/>
+      <w:r>
+        <w:rPr>
+          <w:rFonts w:ascii="open sans" w:hAnsi="open sans" w:cs="open sans"/>
+          <w:color w:val="252525"/>
+          <w:sz w:val="21"/>
+          <w:szCs w:val="21"/>
+        </w:rPr>
+        <w:t>SmartPay</w:t>
+      </w:r>
+      <w:proofErr w:type="spellEnd"/>
+      <w:r>
+        <w:rPr>
+          <w:rFonts w:ascii="open sans" w:hAnsi="open sans" w:cs="open sans"/>
+          <w:color w:val="252525"/>
+          <w:sz w:val="21"/>
+          <w:szCs w:val="21"/>
+        </w:rPr>
+        <w:t xml:space="preserve"> app is available for use anywhere in the world, all it requires is access to the internet.</w:t>
+      </w:r>
+    </w:p>
+    <w:p>
+      <w:pPr>
+        <w:pStyle w:val="Heading2"/>
+        <w:shd w:val="clear" w:color="auto" w:fill="FFFFFF"/>
+        <w:spacing w:before="0" w:beforeAutospacing="0" w:after="150" w:afterAutospacing="0" w:line="264" w:lineRule="atLeast"/>
+        <w:textAlignment w:val="baseline"/>
+        <w:rPr>
+          <w:rFonts w:ascii="exo" w:hAnsi="exo"/>
+          <w:caps/>
+          <w:color w:val="343434"/>
+          <w:spacing w:val="15"/>
+          <w:sz w:val="42"/>
+          <w:szCs w:val="42"/>
+        </w:rPr>
+      </w:pPr>
+      <w:r>
+        <w:rPr>
+          <w:rFonts w:ascii="exo" w:hAnsi="exo"/>
+          <w:caps/>
+          <w:color w:val="343434"/>
+          <w:spacing w:val="15"/>
+          <w:sz w:val="42"/>
+          <w:szCs w:val="42"/>
+        </w:rPr>
+        <w:t>SMARTCARD SHOP</w:t>
+      </w:r>
+    </w:p>
+    <w:p>
+      <w:pPr>
+        <w:pStyle w:val="NormalWeb"/>
+        <w:shd w:val="clear" w:color="auto" w:fill="FFFFFF"/>
+        <w:spacing w:before="204" w:beforeAutospacing="0" w:after="204" w:afterAutospacing="0"/>
+        <w:textAlignment w:val="baseline"/>
+        <w:rPr>
+          <w:rFonts w:ascii="open sans" w:hAnsi="open sans" w:cs="open sans"/>
+          <w:color w:val="252525"/>
+          <w:sz w:val="21"/>
+          <w:szCs w:val="21"/>
+        </w:rPr>
+      </w:pPr>
+      <w:r>
+        <w:rPr>
+          <w:rFonts w:ascii="open sans" w:hAnsi="open sans" w:cs="open sans"/>
+          <w:color w:val="252525"/>
+          <w:sz w:val="21"/>
+          <w:szCs w:val="21"/>
+        </w:rPr>
+        <w:t xml:space="preserve">An online store where you can purchase physical </w:t>
+      </w:r>
+      <w:proofErr w:type="spellStart"/>
+      <w:r>
+        <w:rPr>
+          <w:rFonts w:ascii="open sans" w:hAnsi="open sans" w:cs="open sans"/>
+          <w:color w:val="252525"/>
+          <w:sz w:val="21"/>
+          <w:szCs w:val="21"/>
+        </w:rPr>
+        <w:t>SmartCards</w:t>
+      </w:r>
+      <w:proofErr w:type="spellEnd"/>
+      <w:r>
+        <w:rPr>
+          <w:rFonts w:ascii="open sans" w:hAnsi="open sans" w:cs="open sans"/>
+          <w:color w:val="252525"/>
+          <w:sz w:val="21"/>
+          <w:szCs w:val="21"/>
+        </w:rPr>
+        <w:t>.</w:t>
+      </w:r>
+    </w:p>
+    <w:p>
+      <w:pPr>
+        <w:pStyle w:val="Heading2"/>
+        <w:shd w:val="clear" w:color="auto" w:fill="FFFFFF"/>
+        <w:spacing w:before="0" w:beforeAutospacing="0" w:after="150" w:afterAutospacing="0" w:line="264" w:lineRule="atLeast"/>
+        <w:textAlignment w:val="baseline"/>
+        <w:rPr>
+          <w:rFonts w:ascii="exo" w:hAnsi="exo"/>
+          <w:caps/>
+          <w:color w:val="343434"/>
+          <w:spacing w:val="15"/>
+          <w:sz w:val="42"/>
+          <w:szCs w:val="42"/>
+        </w:rPr>
+      </w:pPr>
+      <w:r>
+        <w:rPr>
+          <w:rFonts w:ascii="exo" w:hAnsi="exo"/>
+          <w:caps/>
+          <w:color w:val="343434"/>
+          <w:spacing w:val="15"/>
+          <w:sz w:val="42"/>
+          <w:szCs w:val="42"/>
+        </w:rPr>
+        <w:t>READY TO GET STARTED?</w:t>
+      </w:r>
+    </w:p>
+    <w:p>
+      <w:pPr>
+        <w:pStyle w:val="Heading2"/>
+        <w:shd w:val="clear" w:color="auto" w:fill="FFFFFF"/>
+        <w:spacing w:before="0" w:beforeAutospacing="0" w:after="150" w:afterAutospacing="0" w:line="264" w:lineRule="atLeast"/>
+        <w:jc w:val="center"/>
+        <w:textAlignment w:val="baseline"/>
+        <w:rPr>
+          <w:rFonts w:ascii="exo" w:hAnsi="exo" w:cs="open sans"/>
+          <w:caps/>
+          <w:color w:val="343434"/>
+          <w:spacing w:val="15"/>
+          <w:sz w:val="42"/>
+          <w:szCs w:val="42"/>
+        </w:rPr>
+      </w:pPr>
       <w:bookmarkStart w:id="0" w:name="_GoBack"/>
       <w:bookmarkEnd w:id="0"/>
     </w:p>
     <w:p>
       <w:pPr>
         <w:shd w:val="clear" w:color="auto" w:fill="FFFFFF"/>
-        <w:spacing w:before="105" w:after="120" w:line="264" w:lineRule="atLeast"/>
-        <w:textAlignment w:val="baseline"/>
-        <w:outlineLvl w:val="2"/>
-        <w:rPr>
-          <w:rFonts w:ascii="Tahoma" w:eastAsia="Times New Roman" w:hAnsi="Tahoma" w:cs="Tahoma"/>
-          <w:sz w:val="28"/>
-          <w:szCs w:val="28"/>
-        </w:rPr>
-      </w:pPr>
-      <w:r>
-        <w:rPr>
-          <w:rFonts w:ascii="Tahoma" w:eastAsia="Times New Roman" w:hAnsi="Tahoma" w:cs="Tahoma"/>
-          <w:sz w:val="28"/>
-          <w:szCs w:val="28"/>
-        </w:rPr>
-        <w:t>SPEED</w:t>
-      </w:r>
-    </w:p>
-    <w:p>
-      <w:pPr>
-        <w:shd w:val="clear" w:color="auto" w:fill="FFFFFF"/>
-        <w:spacing w:after="0" w:line="240" w:lineRule="auto"/>
-        <w:textAlignment w:val="baseline"/>
-        <w:rPr>
-          <w:rFonts w:ascii="Tahoma" w:eastAsia="Times New Roman" w:hAnsi="Tahoma" w:cs="Tahoma"/>
-          <w:sz w:val="28"/>
-          <w:szCs w:val="28"/>
-        </w:rPr>
-      </w:pPr>
-      <w:r>
-        <w:rPr>
-          <w:rFonts w:ascii="Tahoma" w:eastAsia="Times New Roman" w:hAnsi="Tahoma" w:cs="Tahoma"/>
-          <w:sz w:val="28"/>
-          <w:szCs w:val="28"/>
-        </w:rPr>
-        <w:t>Confirmation speed measured in fractions of a second</w:t>
-      </w:r>
-    </w:p>
-    <w:p>
-      <w:pPr>
-        <w:shd w:val="clear" w:color="auto" w:fill="FFFFFF"/>
-        <w:spacing w:after="150" w:line="264" w:lineRule="atLeast"/>
-        <w:jc w:val="center"/>
-        <w:textAlignment w:val="baseline"/>
-        <w:outlineLvl w:val="1"/>
-        <w:rPr>
-          <w:rFonts w:ascii="Tahoma" w:eastAsia="Times New Roman" w:hAnsi="Tahoma" w:cs="Tahoma"/>
-          <w:b/>
-          <w:bCs/>
-          <w:caps/>
-          <w:spacing w:val="15"/>
-          <w:sz w:val="28"/>
-          <w:szCs w:val="28"/>
-        </w:rPr>
-      </w:pPr>
-      <w:r>
-        <w:rPr>
-          <w:rFonts w:ascii="Tahoma" w:eastAsia="Times New Roman" w:hAnsi="Tahoma" w:cs="Tahoma"/>
-          <w:b/>
-          <w:bCs/>
-          <w:caps/>
-          <w:spacing w:val="15"/>
-          <w:sz w:val="28"/>
-          <w:szCs w:val="28"/>
-        </w:rPr>
-        <w:t>THE SMARTCARD INTRODUCTION</w:t>
-      </w:r>
-    </w:p>
-    <w:p>
-      <w:pPr>
-        <w:shd w:val="clear" w:color="auto" w:fill="FFFFFF"/>
-        <w:spacing w:after="0" w:line="396" w:lineRule="atLeast"/>
-        <w:jc w:val="center"/>
-        <w:textAlignment w:val="baseline"/>
-        <w:rPr>
-          <w:rFonts w:ascii="Tahoma" w:eastAsia="Times New Roman" w:hAnsi="Tahoma" w:cs="Tahoma"/>
-          <w:sz w:val="28"/>
-          <w:szCs w:val="28"/>
-        </w:rPr>
-      </w:pPr>
-      <w:r>
-        <w:rPr>
-          <w:rFonts w:ascii="Tahoma" w:eastAsia="Times New Roman" w:hAnsi="Tahoma" w:cs="Tahoma"/>
-          <w:sz w:val="28"/>
-          <w:szCs w:val="28"/>
-          <w:bdr w:val="none" w:sz="0" w:space="0" w:color="auto" w:frame="1"/>
-        </w:rPr>
-        <w:t xml:space="preserve">We’ve prepared </w:t>
-      </w:r>
-      <w:proofErr w:type="gramStart"/>
-      <w:r>
-        <w:rPr>
-          <w:rFonts w:ascii="Tahoma" w:eastAsia="Times New Roman" w:hAnsi="Tahoma" w:cs="Tahoma"/>
-          <w:sz w:val="28"/>
-          <w:szCs w:val="28"/>
-          <w:bdr w:val="none" w:sz="0" w:space="0" w:color="auto" w:frame="1"/>
-        </w:rPr>
-        <w:t>an</w:t>
-      </w:r>
-      <w:proofErr w:type="gramEnd"/>
-      <w:r>
-        <w:rPr>
-          <w:rFonts w:ascii="Tahoma" w:eastAsia="Times New Roman" w:hAnsi="Tahoma" w:cs="Tahoma"/>
-          <w:sz w:val="28"/>
-          <w:szCs w:val="28"/>
-          <w:bdr w:val="none" w:sz="0" w:space="0" w:color="auto" w:frame="1"/>
-        </w:rPr>
-        <w:t xml:space="preserve"> short video to help explain </w:t>
-      </w:r>
-      <w:proofErr w:type="spellStart"/>
-      <w:r>
-        <w:rPr>
-          <w:rFonts w:ascii="Tahoma" w:eastAsia="Times New Roman" w:hAnsi="Tahoma" w:cs="Tahoma"/>
-          <w:sz w:val="28"/>
-          <w:szCs w:val="28"/>
-          <w:bdr w:val="none" w:sz="0" w:space="0" w:color="auto" w:frame="1"/>
-        </w:rPr>
-        <w:t>SmartCard</w:t>
-      </w:r>
-      <w:proofErr w:type="spellEnd"/>
-      <w:r>
-        <w:rPr>
-          <w:rFonts w:ascii="Tahoma" w:eastAsia="Times New Roman" w:hAnsi="Tahoma" w:cs="Tahoma"/>
-          <w:sz w:val="28"/>
-          <w:szCs w:val="28"/>
-          <w:bdr w:val="none" w:sz="0" w:space="0" w:color="auto" w:frame="1"/>
-        </w:rPr>
-        <w:t xml:space="preserve"> in 3 minutes. Share with your friends!</w:t>
-      </w:r>
+        <w:spacing w:line="396" w:lineRule="atLeast"/>
+        <w:textAlignment w:val="baseline"/>
+        <w:rPr>
+          <w:rFonts w:ascii="inherit" w:hAnsi="inherit" w:cs="open sans"/>
+          <w:color w:val="252525"/>
+          <w:sz w:val="21"/>
+          <w:szCs w:val="21"/>
+        </w:rPr>
+      </w:pPr>
     </w:p>
     <w:p>
       <w:pPr>
@@ -1365,7 +1503,7 @@
 </file>
 
 <file path=word/styles.xml><?xml version="1.0" encoding="utf-8"?>
-<w:styles xmlns:mc="http://schemas.openxmlformats.org/markup-compatibility/2006" xmlns:r="http://schemas.openxmlformats.org/officeDocument/2006/relationships" xmlns:w="http://schemas.openxmlformats.org/wordprocessingml/2006/main" xmlns:w14="http://schemas.microsoft.com/office/word/2010/wordml" xmlns:w15="http://schemas.microsoft.com/office/word/2012/wordml" mc:Ignorable="w14 w15">
+<w:styles xmlns:mc="http://schemas.openxmlformats.org/markup-compatibility/2006" xmlns:r="http://schemas.openxmlformats.org/officeDocument/2006/relationships" xmlns:w="http://schemas.openxmlformats.org/wordprocessingml/2006/main" xmlns:w14="http://schemas.microsoft.com/office/word/2010/wordml" xmlns:w15="http://schemas.microsoft.com/office/word/2012/wordml" xmlns:w16cid="http://schemas.microsoft.com/office/word/2016/wordml/cid" xmlns:w16se="http://schemas.microsoft.com/office/word/2015/wordml/symex" mc:Ignorable="w14 w15 w16se w16cid">
   <w:docDefaults>
     <w:rPrDefault>
       <w:rPr>
@@ -1381,7 +1519,7 @@
       </w:pPr>
     </w:pPrDefault>
   </w:docDefaults>
-  <w:latentStyles w:defLockedState="0" w:defUIPriority="99" w:defSemiHidden="0" w:defUnhideWhenUsed="0" w:defQFormat="0" w:count="371">
+  <w:latentStyles w:defLockedState="0" w:defUIPriority="99" w:defSemiHidden="0" w:defUnhideWhenUsed="0" w:defQFormat="0" w:count="375">
     <w:lsdException w:name="Normal" w:uiPriority="0" w:qFormat="1"/>
     <w:lsdException w:name="heading 1" w:uiPriority="9" w:qFormat="1"/>
     <w:lsdException w:name="heading 2" w:semiHidden="1" w:uiPriority="9" w:unhideWhenUsed="1" w:qFormat="1"/>
@@ -1487,7 +1625,6 @@
     <w:lsdException w:name="HTML Sample" w:semiHidden="1" w:unhideWhenUsed="1"/>
     <w:lsdException w:name="HTML Typewriter" w:semiHidden="1" w:unhideWhenUsed="1"/>
     <w:lsdException w:name="HTML Variable" w:semiHidden="1" w:unhideWhenUsed="1"/>
-    <w:lsdException w:name="Normal Table" w:semiHidden="1" w:unhideWhenUsed="1"/>
     <w:lsdException w:name="annotation subject" w:semiHidden="1" w:unhideWhenUsed="1"/>
     <w:lsdException w:name="No List" w:semiHidden="1" w:unhideWhenUsed="1"/>
     <w:lsdException w:name="Outline List 1" w:semiHidden="1" w:unhideWhenUsed="1"/>
@@ -1531,10 +1668,8 @@
     <w:lsdException w:name="Table Elegant" w:semiHidden="1" w:unhideWhenUsed="1"/>
     <w:lsdException w:name="Table Professional" w:semiHidden="1" w:unhideWhenUsed="1"/>
     <w:lsdException w:name="Table Subtle 1" w:semiHidden="1" w:unhideWhenUsed="1"/>
-    <w:lsdException w:name="Table Subtle 2" w:semiHidden="1" w:unhideWhenUsed="1"/>
     <w:lsdException w:name="Table Web 1" w:semiHidden="1" w:unhideWhenUsed="1"/>
     <w:lsdException w:name="Table Web 2" w:semiHidden="1" w:unhideWhenUsed="1"/>
-    <w:lsdException w:name="Table Web 3" w:semiHidden="1" w:unhideWhenUsed="1"/>
     <w:lsdException w:name="Balloon Text" w:semiHidden="1" w:unhideWhenUsed="1"/>
     <w:lsdException w:name="Table Grid" w:uiPriority="39"/>
     <w:lsdException w:name="Table Theme" w:semiHidden="1" w:unhideWhenUsed="1"/>
@@ -1753,6 +1888,10 @@
     <w:lsdException w:name="List Table 5 Dark Accent 6" w:uiPriority="50"/>
     <w:lsdException w:name="List Table 6 Colorful Accent 6" w:uiPriority="51"/>
     <w:lsdException w:name="List Table 7 Colorful Accent 6" w:uiPriority="52"/>
+    <w:lsdException w:name="Mention" w:semiHidden="1" w:unhideWhenUsed="1"/>
+    <w:lsdException w:name="Smart Hyperlink" w:semiHidden="1" w:unhideWhenUsed="1"/>
+    <w:lsdException w:name="Hashtag" w:semiHidden="1" w:unhideWhenUsed="1"/>
+    <w:lsdException w:name="Unresolved Mention" w:semiHidden="1" w:unhideWhenUsed="1"/>
   </w:latentStyles>
   <w:style w:type="paragraph" w:default="1" w:styleId="Normal">
     <w:name w:val="Normal"/>

</xml_diff>